<commit_message>
update cac ui da lam
</commit_message>
<xml_diff>
--- a/PTUD/CDUD - 1/Tuan 1/files/tonghopcacchucnang.docx
+++ b/PTUD/CDUD - 1/Tuan 1/files/tonghopcacchucnang.docx
@@ -1,6 +1,6 @@
 
 <file path=word/document.xml><?xml version="1.0" encoding="utf-8"?>
-<w:document xmlns:wpc="http://schemas.microsoft.com/office/word/2010/wordprocessingCanvas" xmlns:cx="http://schemas.microsoft.com/office/drawing/2014/chartex" xmlns:cx1="http://schemas.microsoft.com/office/drawing/2015/9/8/chartex" xmlns:cx2="http://schemas.microsoft.com/office/drawing/2015/10/21/chartex" xmlns:cx3="http://schemas.microsoft.com/office/drawing/2016/5/9/chartex" xmlns:cx4="http://schemas.microsoft.com/office/drawing/2016/5/10/chartex" xmlns:cx5="http://schemas.microsoft.com/office/drawing/2016/5/11/chartex" xmlns:cx6="http://schemas.microsoft.com/office/drawing/2016/5/12/chartex" xmlns:cx7="http://schemas.microsoft.com/office/drawing/2016/5/13/chartex" xmlns:cx8="http://schemas.microsoft.com/office/drawing/2016/5/14/chartex" xmlns:mc="http://schemas.openxmlformats.org/markup-compatibility/2006" xmlns:aink="http://schemas.microsoft.com/office/drawing/2016/ink" xmlns:am3d="http://schemas.microsoft.com/office/drawing/2017/model3d" xmlns:o="urn:schemas-microsoft-com:office:office" xmlns:r="http://schemas.openxmlformats.org/officeDocument/2006/relationships" xmlns:m="http://schemas.openxmlformats.org/officeDocument/2006/math" xmlns:v="urn:schemas-microsoft-com:vml" xmlns:wp14="http://schemas.microsoft.com/office/word/2010/wordprocessingDrawing" xmlns:wp="http://schemas.openxmlformats.org/drawingml/2006/wordprocessingDrawing" xmlns:w10="urn:schemas-microsoft-com:office:word" xmlns:w="http://schemas.openxmlformats.org/wordprocessingml/2006/main" xmlns:w14="http://schemas.microsoft.com/office/word/2010/wordml" xmlns:w15="http://schemas.microsoft.com/office/word/2012/wordml" xmlns:w16cex="http://schemas.microsoft.com/office/word/2018/wordml/cex" xmlns:w16cid="http://schemas.microsoft.com/office/word/2016/wordml/cid" xmlns:w16="http://schemas.microsoft.com/office/word/2018/wordml" xmlns:w16se="http://schemas.microsoft.com/office/word/2015/wordml/symex" xmlns:wpg="http://schemas.microsoft.com/office/word/2010/wordprocessingGroup" xmlns:wpi="http://schemas.microsoft.com/office/word/2010/wordprocessingInk" xmlns:wne="http://schemas.microsoft.com/office/word/2006/wordml" xmlns:wps="http://schemas.microsoft.com/office/word/2010/wordprocessingShape" mc:Ignorable="w14 w15 w16se w16cid w16 w16cex wp14">
+<w:document xmlns:wpc="http://schemas.microsoft.com/office/word/2010/wordprocessingCanvas" xmlns:cx="http://schemas.microsoft.com/office/drawing/2014/chartex" xmlns:mc="http://schemas.openxmlformats.org/markup-compatibility/2006" xmlns:o="urn:schemas-microsoft-com:office:office" xmlns:r="http://schemas.openxmlformats.org/officeDocument/2006/relationships" xmlns:m="http://schemas.openxmlformats.org/officeDocument/2006/math" xmlns:v="urn:schemas-microsoft-com:vml" xmlns:wp14="http://schemas.microsoft.com/office/word/2010/wordprocessingDrawing" xmlns:wp="http://schemas.openxmlformats.org/drawingml/2006/wordprocessingDrawing" xmlns:w10="urn:schemas-microsoft-com:office:word" xmlns:w="http://schemas.openxmlformats.org/wordprocessingml/2006/main" xmlns:w14="http://schemas.microsoft.com/office/word/2010/wordml" xmlns:w15="http://schemas.microsoft.com/office/word/2012/wordml" xmlns:w16se="http://schemas.microsoft.com/office/word/2015/wordml/symex" xmlns:wpg="http://schemas.microsoft.com/office/word/2010/wordprocessingGroup" xmlns:wpi="http://schemas.microsoft.com/office/word/2010/wordprocessingInk" xmlns:wne="http://schemas.microsoft.com/office/word/2006/wordml" xmlns:wps="http://schemas.microsoft.com/office/word/2010/wordprocessingShape" mc:Ignorable="w14 w15 w16se wp14">
   <w:body>
     <w:p>
       <w:pPr>
@@ -79,8 +79,14 @@
           <w:ilvl w:val="0"/>
           <w:numId w:val="3"/>
         </w:numPr>
-      </w:pPr>
-      <w:r>
+        <w:rPr>
+          <w:highlight w:val="darkGray"/>
+        </w:rPr>
+      </w:pPr>
+      <w:r>
+        <w:rPr>
+          <w:highlight w:val="darkGray"/>
+        </w:rPr>
         <w:t>Quản lí tài khoản</w:t>
       </w:r>
     </w:p>
@@ -91,8 +97,14 @@
           <w:ilvl w:val="0"/>
           <w:numId w:val="3"/>
         </w:numPr>
-      </w:pPr>
-      <w:r>
+        <w:rPr>
+          <w:highlight w:val="darkGray"/>
+        </w:rPr>
+      </w:pPr>
+      <w:r>
+        <w:rPr>
+          <w:highlight w:val="darkGray"/>
+        </w:rPr>
         <w:t>Quản lí nhà cung cấp</w:t>
       </w:r>
     </w:p>
@@ -103,72 +115,347 @@
           <w:ilvl w:val="0"/>
           <w:numId w:val="3"/>
         </w:numPr>
-      </w:pPr>
-      <w:r>
+        <w:rPr>
+          <w:highlight w:val="yellow"/>
+        </w:rPr>
+      </w:pPr>
+      <w:r>
+        <w:rPr>
+          <w:highlight w:val="yellow"/>
+        </w:rPr>
+        <w:t>Quản lí loại hàng</w:t>
+      </w:r>
+    </w:p>
+    <w:p>
+      <w:pPr>
+        <w:pStyle w:val="ListParagraph"/>
+        <w:numPr>
+          <w:ilvl w:val="0"/>
+          <w:numId w:val="3"/>
+        </w:numPr>
+        <w:rPr>
+          <w:highlight w:val="darkGray"/>
+        </w:rPr>
+      </w:pPr>
+      <w:r>
+        <w:rPr>
+          <w:highlight w:val="darkGray"/>
+        </w:rPr>
+        <w:t>Quản lí sản phẩm</w:t>
+      </w:r>
+    </w:p>
+    <w:p>
+      <w:pPr>
+        <w:pStyle w:val="ListParagraph"/>
+        <w:numPr>
+          <w:ilvl w:val="0"/>
+          <w:numId w:val="3"/>
+        </w:numPr>
+        <w:rPr>
+          <w:highlight w:val="yellow"/>
+          <w:lang w:val="vi-VN"/>
+        </w:rPr>
+      </w:pPr>
+      <w:r>
+        <w:rPr>
+          <w:highlight w:val="yellow"/>
+          <w:lang w:val="vi-VN"/>
+        </w:rPr>
+        <w:t>Quản lí khách hàng</w:t>
+      </w:r>
+    </w:p>
+    <w:p>
+      <w:pPr>
+        <w:pStyle w:val="ListParagraph"/>
+        <w:numPr>
+          <w:ilvl w:val="0"/>
+          <w:numId w:val="3"/>
+        </w:numPr>
+        <w:rPr>
+          <w:highlight w:val="yellow"/>
+        </w:rPr>
+      </w:pPr>
+      <w:r>
+        <w:rPr>
+          <w:highlight w:val="yellow"/>
+          <w:lang w:val="vi-VN"/>
+        </w:rPr>
         <w:t>Quản lí</w:t>
       </w:r>
       <w:r>
-        <w:t xml:space="preserve"> loại hàng</w:t>
-      </w:r>
-    </w:p>
-    <w:p>
-      <w:pPr>
-        <w:pStyle w:val="ListParagraph"/>
-        <w:numPr>
-          <w:ilvl w:val="0"/>
-          <w:numId w:val="3"/>
-        </w:numPr>
-      </w:pPr>
-      <w:r>
-        <w:t>Quản lí sản phẩm</w:t>
-      </w:r>
-    </w:p>
-    <w:p>
-      <w:pPr>
-        <w:pStyle w:val="ListParagraph"/>
-        <w:numPr>
-          <w:ilvl w:val="0"/>
-          <w:numId w:val="3"/>
-        </w:numPr>
-        <w:rPr>
+        <w:rPr>
+          <w:highlight w:val="yellow"/>
+        </w:rPr>
+        <w:t xml:space="preserve"> loại nhân viên</w:t>
+      </w:r>
+    </w:p>
+    <w:p>
+      <w:pPr>
+        <w:pStyle w:val="ListParagraph"/>
+        <w:numPr>
+          <w:ilvl w:val="0"/>
+          <w:numId w:val="3"/>
+        </w:numPr>
+        <w:rPr>
+          <w:highlight w:val="darkGray"/>
+        </w:rPr>
+      </w:pPr>
+      <w:r>
+        <w:rPr>
+          <w:highlight w:val="darkGray"/>
+        </w:rPr>
+        <w:t>Quản lí nhân viên</w:t>
+      </w:r>
+    </w:p>
+    <w:p>
+      <w:pPr>
+        <w:pStyle w:val="ListParagraph"/>
+        <w:numPr>
+          <w:ilvl w:val="0"/>
+          <w:numId w:val="3"/>
+        </w:numPr>
+        <w:rPr>
+          <w:highlight w:val="darkGray"/>
+        </w:rPr>
+      </w:pPr>
+      <w:r>
+        <w:rPr>
+          <w:highlight w:val="darkGray"/>
           <w:lang w:val="vi-VN"/>
         </w:rPr>
-      </w:pPr>
-      <w:r>
-        <w:rPr>
+        <w:t>Quản lí</w:t>
+      </w:r>
+      <w:r>
+        <w:rPr>
+          <w:highlight w:val="darkGray"/>
+        </w:rPr>
+        <w:t xml:space="preserve"> kho hàng</w:t>
+      </w:r>
+    </w:p>
+    <w:p>
+      <w:pPr>
+        <w:pStyle w:val="ListParagraph"/>
+        <w:numPr>
+          <w:ilvl w:val="0"/>
+          <w:numId w:val="3"/>
+        </w:numPr>
+        <w:rPr>
+          <w:highlight w:val="yellow"/>
+        </w:rPr>
+      </w:pPr>
+      <w:r>
+        <w:rPr>
+          <w:highlight w:val="yellow"/>
+        </w:rPr>
+        <w:t>Quản lí phiếu nhập</w:t>
+      </w:r>
+    </w:p>
+    <w:p>
+      <w:pPr>
+        <w:pStyle w:val="ListParagraph"/>
+        <w:numPr>
+          <w:ilvl w:val="0"/>
+          <w:numId w:val="3"/>
+        </w:numPr>
+        <w:rPr>
+          <w:highlight w:val="yellow"/>
+        </w:rPr>
+      </w:pPr>
+      <w:r>
+        <w:rPr>
+          <w:highlight w:val="yellow"/>
+        </w:rPr>
+        <w:t>Quản lí chi tiết phiếu nhập</w:t>
+      </w:r>
+    </w:p>
+    <w:p>
+      <w:pPr>
+        <w:pStyle w:val="ListParagraph"/>
+        <w:numPr>
+          <w:ilvl w:val="0"/>
+          <w:numId w:val="3"/>
+        </w:numPr>
+        <w:rPr>
+          <w:highlight w:val="yellow"/>
+        </w:rPr>
+      </w:pPr>
+      <w:r>
+        <w:rPr>
+          <w:highlight w:val="yellow"/>
+        </w:rPr>
+        <w:t>Quản lí khuyến mãi</w:t>
+      </w:r>
+    </w:p>
+    <w:p>
+      <w:pPr>
+        <w:pStyle w:val="ListParagraph"/>
+        <w:numPr>
+          <w:ilvl w:val="0"/>
+          <w:numId w:val="3"/>
+        </w:numPr>
+        <w:rPr>
+          <w:highlight w:val="yellow"/>
+        </w:rPr>
+      </w:pPr>
+      <w:r>
+        <w:rPr>
+          <w:highlight w:val="yellow"/>
+        </w:rPr>
+        <w:t>Quản lí hóa đơn</w:t>
+      </w:r>
+    </w:p>
+    <w:p>
+      <w:pPr>
+        <w:pStyle w:val="ListParagraph"/>
+        <w:numPr>
+          <w:ilvl w:val="0"/>
+          <w:numId w:val="3"/>
+        </w:numPr>
+        <w:rPr>
+          <w:highlight w:val="yellow"/>
+        </w:rPr>
+      </w:pPr>
+      <w:r>
+        <w:rPr>
+          <w:highlight w:val="yellow"/>
+        </w:rPr>
+        <w:t>Quản lí chi tiết hóa đơn</w:t>
+      </w:r>
+    </w:p>
+    <w:p>
+      <w:pPr>
+        <w:pStyle w:val="ListParagraph"/>
+        <w:numPr>
+          <w:ilvl w:val="0"/>
+          <w:numId w:val="3"/>
+        </w:numPr>
+        <w:rPr>
+          <w:highlight w:val="darkGray"/>
+        </w:rPr>
+      </w:pPr>
+      <w:r>
+        <w:rPr>
+          <w:highlight w:val="darkGray"/>
+        </w:rPr>
+        <w:t>Quản lí ca làm</w:t>
+      </w:r>
+    </w:p>
+    <w:p>
+      <w:pPr>
+        <w:pStyle w:val="ListParagraph"/>
+        <w:numPr>
+          <w:ilvl w:val="0"/>
+          <w:numId w:val="3"/>
+        </w:numPr>
+        <w:rPr>
+          <w:highlight w:val="yellow"/>
+        </w:rPr>
+      </w:pPr>
+      <w:r>
+        <w:rPr>
+          <w:highlight w:val="yellow"/>
+        </w:rPr>
+        <w:t>Quản lí lịch làm</w:t>
+      </w:r>
+    </w:p>
+    <w:p>
+      <w:pPr>
+        <w:pStyle w:val="ListParagraph"/>
+        <w:numPr>
+          <w:ilvl w:val="0"/>
+          <w:numId w:val="3"/>
+        </w:numPr>
+        <w:rPr>
+          <w:highlight w:val="yellow"/>
+        </w:rPr>
+      </w:pPr>
+      <w:r>
+        <w:rPr>
+          <w:highlight w:val="yellow"/>
+        </w:rPr>
+        <w:t>Quản lí bảng lương</w:t>
+      </w:r>
+    </w:p>
+    <w:p>
+      <w:pPr>
+        <w:pStyle w:val="ListParagraph"/>
+        <w:numPr>
+          <w:ilvl w:val="0"/>
+          <w:numId w:val="3"/>
+        </w:numPr>
+        <w:rPr>
+          <w:highlight w:val="yellow"/>
+        </w:rPr>
+      </w:pPr>
+      <w:r>
+        <w:rPr>
+          <w:highlight w:val="yellow"/>
+        </w:rPr>
+        <w:t>Quản lí chi tiết bảng lương</w:t>
+      </w:r>
+    </w:p>
+    <w:p>
+      <w:pPr>
+        <w:pStyle w:val="ListParagraph"/>
+        <w:numPr>
+          <w:ilvl w:val="0"/>
+          <w:numId w:val="3"/>
+        </w:numPr>
+        <w:rPr>
+          <w:highlight w:val="yellow"/>
+        </w:rPr>
+      </w:pPr>
+      <w:r>
+        <w:rPr>
+          <w:highlight w:val="yellow"/>
+        </w:rPr>
+        <w:t>Quản lí log</w:t>
+      </w:r>
+      <w:bookmarkStart w:id="0" w:name="_GoBack"/>
+      <w:bookmarkEnd w:id="0"/>
+    </w:p>
+    <w:p>
+      <w:pPr>
+        <w:pStyle w:val="ListParagraph"/>
+        <w:numPr>
+          <w:ilvl w:val="0"/>
+          <w:numId w:val="3"/>
+        </w:numPr>
+        <w:rPr>
+          <w:highlight w:val="yellow"/>
+        </w:rPr>
+      </w:pPr>
+      <w:r>
+        <w:rPr>
+          <w:highlight w:val="yellow"/>
           <w:lang w:val="vi-VN"/>
         </w:rPr>
-        <w:t>Quản lí khách hàng</w:t>
-      </w:r>
-    </w:p>
-    <w:p>
-      <w:pPr>
-        <w:pStyle w:val="ListParagraph"/>
-        <w:numPr>
-          <w:ilvl w:val="0"/>
-          <w:numId w:val="3"/>
-        </w:numPr>
-      </w:pPr>
-      <w:r>
-        <w:rPr>
+        <w:t>Tìm kiếm</w:t>
+      </w:r>
+      <w:r>
+        <w:rPr>
+          <w:highlight w:val="yellow"/>
+        </w:rPr>
+        <w:t>/Tra cứu</w:t>
+      </w:r>
+    </w:p>
+    <w:p>
+      <w:pPr>
+        <w:pStyle w:val="ListParagraph"/>
+        <w:numPr>
+          <w:ilvl w:val="0"/>
+          <w:numId w:val="3"/>
+        </w:numPr>
+        <w:rPr>
+          <w:highlight w:val="yellow"/>
+        </w:rPr>
+      </w:pPr>
+      <w:r>
+        <w:rPr>
+          <w:highlight w:val="yellow"/>
           <w:lang w:val="vi-VN"/>
         </w:rPr>
-        <w:t>Quản lí</w:t>
-      </w:r>
-      <w:r>
-        <w:t xml:space="preserve"> loại nhân viên</w:t>
-      </w:r>
-    </w:p>
-    <w:p>
-      <w:pPr>
-        <w:pStyle w:val="ListParagraph"/>
-        <w:numPr>
-          <w:ilvl w:val="0"/>
-          <w:numId w:val="3"/>
-        </w:numPr>
-      </w:pPr>
-      <w:r>
-        <w:t>Quản lí nhân viên</w:t>
+        <w:t>Sắp xếp theo giá</w:t>
       </w:r>
     </w:p>
     <w:p>
@@ -183,157 +470,19 @@
         <w:rPr>
           <w:lang w:val="vi-VN"/>
         </w:rPr>
-        <w:t>Quản lí</w:t>
-      </w:r>
-      <w:r>
-        <w:t xml:space="preserve"> kho hàng</w:t>
-      </w:r>
-    </w:p>
-    <w:p>
-      <w:pPr>
-        <w:pStyle w:val="ListParagraph"/>
-        <w:numPr>
-          <w:ilvl w:val="0"/>
-          <w:numId w:val="3"/>
-        </w:numPr>
-      </w:pPr>
-      <w:r>
-        <w:t>Quản lí phiếu nhập</w:t>
-      </w:r>
-    </w:p>
-    <w:p>
-      <w:pPr>
-        <w:pStyle w:val="ListParagraph"/>
-        <w:numPr>
-          <w:ilvl w:val="0"/>
-          <w:numId w:val="3"/>
-        </w:numPr>
-      </w:pPr>
-      <w:r>
-        <w:t>Quản lí</w:t>
-      </w:r>
-      <w:r>
-        <w:t xml:space="preserve"> chi tiết phiếu nhập</w:t>
-      </w:r>
-    </w:p>
-    <w:p>
-      <w:pPr>
-        <w:pStyle w:val="ListParagraph"/>
-        <w:numPr>
-          <w:ilvl w:val="0"/>
-          <w:numId w:val="3"/>
-        </w:numPr>
-      </w:pPr>
-      <w:r>
-        <w:t>Quản lí</w:t>
-      </w:r>
-      <w:r>
-        <w:t xml:space="preserve"> khuyến mãi</w:t>
-      </w:r>
-    </w:p>
-    <w:p>
-      <w:pPr>
-        <w:pStyle w:val="ListParagraph"/>
-        <w:numPr>
-          <w:ilvl w:val="0"/>
-          <w:numId w:val="3"/>
-        </w:numPr>
-      </w:pPr>
-      <w:r>
-        <w:t>Quản lí</w:t>
-      </w:r>
-      <w:r>
-        <w:t xml:space="preserve"> hóa đơn</w:t>
-      </w:r>
-    </w:p>
-    <w:p>
-      <w:pPr>
-        <w:pStyle w:val="ListParagraph"/>
-        <w:numPr>
-          <w:ilvl w:val="0"/>
-          <w:numId w:val="3"/>
-        </w:numPr>
-      </w:pPr>
-      <w:r>
-        <w:t>Quản lí</w:t>
-      </w:r>
-      <w:r>
-        <w:t xml:space="preserve"> chi tiết hóa đơn</w:t>
-      </w:r>
-    </w:p>
-    <w:p>
-      <w:pPr>
-        <w:pStyle w:val="ListParagraph"/>
-        <w:numPr>
-          <w:ilvl w:val="0"/>
-          <w:numId w:val="3"/>
-        </w:numPr>
-      </w:pPr>
-      <w:r>
-        <w:t>Quản lí</w:t>
-      </w:r>
-      <w:r>
-        <w:t xml:space="preserve"> ca làm</w:t>
-      </w:r>
-    </w:p>
-    <w:p>
-      <w:pPr>
-        <w:pStyle w:val="ListParagraph"/>
-        <w:numPr>
-          <w:ilvl w:val="0"/>
-          <w:numId w:val="3"/>
-        </w:numPr>
-      </w:pPr>
-      <w:r>
-        <w:t>Quản lí</w:t>
-      </w:r>
-      <w:r>
-        <w:t xml:space="preserve"> lịch làm</w:t>
-      </w:r>
-    </w:p>
-    <w:p>
-      <w:pPr>
-        <w:pStyle w:val="ListParagraph"/>
-        <w:numPr>
-          <w:ilvl w:val="0"/>
-          <w:numId w:val="3"/>
-        </w:numPr>
-      </w:pPr>
-      <w:r>
-        <w:t>Quản lí</w:t>
-      </w:r>
-      <w:r>
-        <w:t xml:space="preserve"> bảng lương</w:t>
-      </w:r>
-    </w:p>
-    <w:p>
-      <w:pPr>
-        <w:pStyle w:val="ListParagraph"/>
-        <w:numPr>
-          <w:ilvl w:val="0"/>
-          <w:numId w:val="3"/>
-        </w:numPr>
-      </w:pPr>
-      <w:r>
-        <w:t>Quản lí</w:t>
-      </w:r>
-      <w:r>
-        <w:t xml:space="preserve"> chi tiết bảng lương</w:t>
-      </w:r>
-    </w:p>
-    <w:p>
-      <w:pPr>
-        <w:pStyle w:val="ListParagraph"/>
-        <w:numPr>
-          <w:ilvl w:val="0"/>
-          <w:numId w:val="3"/>
-        </w:numPr>
-      </w:pPr>
-      <w:r>
-        <w:t>Quản lí</w:t>
-      </w:r>
-      <w:r>
-        <w:t xml:space="preserve"> log</w:t>
+        <w:t>Phân loại theo hãng</w:t>
+      </w:r>
+    </w:p>
+    <w:p>
+      <w:pPr>
+        <w:pStyle w:val="ListParagraph"/>
+        <w:numPr>
+          <w:ilvl w:val="0"/>
+          <w:numId w:val="3"/>
+        </w:numPr>
+      </w:pPr>
+      <w:r>
+        <w:t>Chấm công tính lương</w:t>
       </w:r>
     </w:p>
     <w:p>
@@ -348,52 +497,37 @@
         <w:rPr>
           <w:lang w:val="vi-VN"/>
         </w:rPr>
-        <w:t>Tìm kiếm</w:t>
-      </w:r>
-      <w:r>
-        <w:t>/Tra cứu</w:t>
-      </w:r>
-    </w:p>
-    <w:p>
-      <w:pPr>
-        <w:pStyle w:val="ListParagraph"/>
-        <w:numPr>
-          <w:ilvl w:val="0"/>
-          <w:numId w:val="3"/>
-        </w:numPr>
-      </w:pPr>
-      <w:r>
+        <w:t>Thống kê sản phẩm bán được nhiều</w:t>
+      </w:r>
+    </w:p>
+    <w:p>
+      <w:pPr>
+        <w:pStyle w:val="ListParagraph"/>
+        <w:numPr>
+          <w:ilvl w:val="0"/>
+          <w:numId w:val="3"/>
+        </w:numPr>
         <w:rPr>
           <w:lang w:val="vi-VN"/>
         </w:rPr>
-        <w:t>Sắp xếp theo giá</w:t>
-      </w:r>
-    </w:p>
-    <w:p>
-      <w:pPr>
-        <w:pStyle w:val="ListParagraph"/>
-        <w:numPr>
-          <w:ilvl w:val="0"/>
-          <w:numId w:val="3"/>
-        </w:numPr>
       </w:pPr>
       <w:r>
         <w:rPr>
           <w:lang w:val="vi-VN"/>
         </w:rPr>
-        <w:t>Phân loại theo hãng</w:t>
-      </w:r>
-    </w:p>
-    <w:p>
-      <w:pPr>
-        <w:pStyle w:val="ListParagraph"/>
-        <w:numPr>
-          <w:ilvl w:val="0"/>
-          <w:numId w:val="3"/>
-        </w:numPr>
-      </w:pPr>
-      <w:r>
-        <w:t>Chấm công tính lương</w:t>
+        <w:t>Thông báo các sản phẩm đã hết trong kho</w:t>
+      </w:r>
+    </w:p>
+    <w:p>
+      <w:pPr>
+        <w:pStyle w:val="ListParagraph"/>
+        <w:numPr>
+          <w:ilvl w:val="0"/>
+          <w:numId w:val="3"/>
+        </w:numPr>
+      </w:pPr>
+      <w:r>
+        <w:t>Báo cáo doanh thu theo tháng, năm</w:t>
       </w:r>
     </w:p>
     <w:p>
@@ -408,51 +542,6 @@
         <w:rPr>
           <w:lang w:val="vi-VN"/>
         </w:rPr>
-        <w:t>Thống kê sản phẩm bán được nhiều</w:t>
-      </w:r>
-    </w:p>
-    <w:p>
-      <w:pPr>
-        <w:pStyle w:val="ListParagraph"/>
-        <w:numPr>
-          <w:ilvl w:val="0"/>
-          <w:numId w:val="3"/>
-        </w:numPr>
-        <w:rPr>
-          <w:lang w:val="vi-VN"/>
-        </w:rPr>
-      </w:pPr>
-      <w:r>
-        <w:rPr>
-          <w:lang w:val="vi-VN"/>
-        </w:rPr>
-        <w:t>Thông báo các sản phẩm đã hết trong kho</w:t>
-      </w:r>
-    </w:p>
-    <w:p>
-      <w:pPr>
-        <w:pStyle w:val="ListParagraph"/>
-        <w:numPr>
-          <w:ilvl w:val="0"/>
-          <w:numId w:val="3"/>
-        </w:numPr>
-      </w:pPr>
-      <w:r>
-        <w:t>Báo cáo doanh thu theo tháng, năm</w:t>
-      </w:r>
-    </w:p>
-    <w:p>
-      <w:pPr>
-        <w:pStyle w:val="ListParagraph"/>
-        <w:numPr>
-          <w:ilvl w:val="0"/>
-          <w:numId w:val="3"/>
-        </w:numPr>
-      </w:pPr>
-      <w:r>
-        <w:rPr>
-          <w:lang w:val="vi-VN"/>
-        </w:rPr>
         <w:t>Ưu đãi cho khách hàng thân thiết</w:t>
       </w:r>
     </w:p>
@@ -467,7 +556,6 @@
         <w:rPr>
           <w:noProof/>
           <w:highlight w:val="yellow"/>
-          <w:lang w:val="vi-VN"/>
         </w:rPr>
         <mc:AlternateContent>
           <mc:Choice Requires="wps">
@@ -537,7 +625,7 @@
               </wp:anchor>
             </w:drawing>
           </mc:Choice>
-          <mc:Fallback>
+          <mc:Fallback xmlns:w16="http://schemas.microsoft.com/office/word/2018/wordml" xmlns:w16cid="http://schemas.microsoft.com/office/word/2016/wordml/cid" xmlns:w16cex="http://schemas.microsoft.com/office/word/2018/wordml/cex" xmlns:am3d="http://schemas.microsoft.com/office/drawing/2017/model3d" xmlns:aink="http://schemas.microsoft.com/office/drawing/2016/ink" xmlns:cx8="http://schemas.microsoft.com/office/drawing/2016/5/14/chartex" xmlns:cx7="http://schemas.microsoft.com/office/drawing/2016/5/13/chartex" xmlns:cx6="http://schemas.microsoft.com/office/drawing/2016/5/12/chartex" xmlns:cx5="http://schemas.microsoft.com/office/drawing/2016/5/11/chartex" xmlns:cx4="http://schemas.microsoft.com/office/drawing/2016/5/10/chartex" xmlns:cx3="http://schemas.microsoft.com/office/drawing/2016/5/9/chartex" xmlns:cx2="http://schemas.microsoft.com/office/drawing/2015/10/21/chartex" xmlns:cx1="http://schemas.microsoft.com/office/drawing/2015/9/8/chartex">
             <w:pict>
               <v:shapetype w14:anchorId="63854504" id="_x0000_t202" coordsize="21600,21600" o:spt="202" path="m,l,21600r21600,l21600,xe">
                 <v:stroke joinstyle="miter"/>
@@ -715,7 +803,7 @@
 </file>
 
 <file path=word/numbering.xml><?xml version="1.0" encoding="utf-8"?>
-<w:numbering xmlns:wpc="http://schemas.microsoft.com/office/word/2010/wordprocessingCanvas" xmlns:cx="http://schemas.microsoft.com/office/drawing/2014/chartex" xmlns:cx1="http://schemas.microsoft.com/office/drawing/2015/9/8/chartex" xmlns:cx2="http://schemas.microsoft.com/office/drawing/2015/10/21/chartex" xmlns:cx3="http://schemas.microsoft.com/office/drawing/2016/5/9/chartex" xmlns:cx4="http://schemas.microsoft.com/office/drawing/2016/5/10/chartex" xmlns:cx5="http://schemas.microsoft.com/office/drawing/2016/5/11/chartex" xmlns:cx6="http://schemas.microsoft.com/office/drawing/2016/5/12/chartex" xmlns:cx7="http://schemas.microsoft.com/office/drawing/2016/5/13/chartex" xmlns:cx8="http://schemas.microsoft.com/office/drawing/2016/5/14/chartex" xmlns:mc="http://schemas.openxmlformats.org/markup-compatibility/2006" xmlns:aink="http://schemas.microsoft.com/office/drawing/2016/ink" xmlns:am3d="http://schemas.microsoft.com/office/drawing/2017/model3d" xmlns:o="urn:schemas-microsoft-com:office:office" xmlns:r="http://schemas.openxmlformats.org/officeDocument/2006/relationships" xmlns:m="http://schemas.openxmlformats.org/officeDocument/2006/math" xmlns:v="urn:schemas-microsoft-com:vml" xmlns:wp14="http://schemas.microsoft.com/office/word/2010/wordprocessingDrawing" xmlns:wp="http://schemas.openxmlformats.org/drawingml/2006/wordprocessingDrawing" xmlns:w10="urn:schemas-microsoft-com:office:word" xmlns:w="http://schemas.openxmlformats.org/wordprocessingml/2006/main" xmlns:w14="http://schemas.microsoft.com/office/word/2010/wordml" xmlns:w15="http://schemas.microsoft.com/office/word/2012/wordml" xmlns:w16cex="http://schemas.microsoft.com/office/word/2018/wordml/cex" xmlns:w16cid="http://schemas.microsoft.com/office/word/2016/wordml/cid" xmlns:w16="http://schemas.microsoft.com/office/word/2018/wordml" xmlns:w16se="http://schemas.microsoft.com/office/word/2015/wordml/symex" xmlns:wpg="http://schemas.microsoft.com/office/word/2010/wordprocessingGroup" xmlns:wpi="http://schemas.microsoft.com/office/word/2010/wordprocessingInk" xmlns:wne="http://schemas.microsoft.com/office/word/2006/wordml" xmlns:wps="http://schemas.microsoft.com/office/word/2010/wordprocessingShape" mc:Ignorable="w14 w15 w16se w16cid w16 w16cex wp14">
+<w:numbering xmlns:wpc="http://schemas.microsoft.com/office/word/2010/wordprocessingCanvas" xmlns:cx="http://schemas.microsoft.com/office/drawing/2014/chartex" xmlns:mc="http://schemas.openxmlformats.org/markup-compatibility/2006" xmlns:o="urn:schemas-microsoft-com:office:office" xmlns:r="http://schemas.openxmlformats.org/officeDocument/2006/relationships" xmlns:m="http://schemas.openxmlformats.org/officeDocument/2006/math" xmlns:v="urn:schemas-microsoft-com:vml" xmlns:wp14="http://schemas.microsoft.com/office/word/2010/wordprocessingDrawing" xmlns:wp="http://schemas.openxmlformats.org/drawingml/2006/wordprocessingDrawing" xmlns:w10="urn:schemas-microsoft-com:office:word" xmlns:w="http://schemas.openxmlformats.org/wordprocessingml/2006/main" xmlns:w14="http://schemas.microsoft.com/office/word/2010/wordml" xmlns:w15="http://schemas.microsoft.com/office/word/2012/wordml" xmlns:w16se="http://schemas.microsoft.com/office/word/2015/wordml/symex" xmlns:wpg="http://schemas.microsoft.com/office/word/2010/wordprocessingGroup" xmlns:wpi="http://schemas.microsoft.com/office/word/2010/wordprocessingInk" xmlns:wne="http://schemas.microsoft.com/office/word/2006/wordml" xmlns:wps="http://schemas.microsoft.com/office/word/2010/wordprocessingShape" mc:Ignorable="w14 w15 w16se wp14">
   <w:abstractNum w:abstractNumId="0" w15:restartNumberingAfterBreak="0">
     <w:nsid w:val="246F7797"/>
     <w:multiLevelType w:val="hybridMultilevel"/>
@@ -1102,7 +1190,7 @@
 </file>
 
 <file path=word/styles.xml><?xml version="1.0" encoding="utf-8"?>
-<w:styles xmlns:mc="http://schemas.openxmlformats.org/markup-compatibility/2006" xmlns:r="http://schemas.openxmlformats.org/officeDocument/2006/relationships" xmlns:w="http://schemas.openxmlformats.org/wordprocessingml/2006/main" xmlns:w14="http://schemas.microsoft.com/office/word/2010/wordml" xmlns:w15="http://schemas.microsoft.com/office/word/2012/wordml" xmlns:w16cex="http://schemas.microsoft.com/office/word/2018/wordml/cex" xmlns:w16cid="http://schemas.microsoft.com/office/word/2016/wordml/cid" xmlns:w16="http://schemas.microsoft.com/office/word/2018/wordml" xmlns:w16se="http://schemas.microsoft.com/office/word/2015/wordml/symex" mc:Ignorable="w14 w15 w16se w16cid w16 w16cex">
+<w:styles xmlns:mc="http://schemas.openxmlformats.org/markup-compatibility/2006" xmlns:r="http://schemas.openxmlformats.org/officeDocument/2006/relationships" xmlns:w="http://schemas.openxmlformats.org/wordprocessingml/2006/main" xmlns:w14="http://schemas.microsoft.com/office/word/2010/wordml" xmlns:w15="http://schemas.microsoft.com/office/word/2012/wordml" xmlns:w16se="http://schemas.microsoft.com/office/word/2015/wordml/symex" mc:Ignorable="w14 w15 w16se">
   <w:docDefaults>
     <w:rPrDefault>
       <w:rPr>
@@ -1118,7 +1206,7 @@
       </w:pPr>
     </w:pPrDefault>
   </w:docDefaults>
-  <w:latentStyles w:defLockedState="0" w:defUIPriority="99" w:defSemiHidden="0" w:defUnhideWhenUsed="0" w:defQFormat="0" w:count="376">
+  <w:latentStyles w:defLockedState="0" w:defUIPriority="99" w:defSemiHidden="0" w:defUnhideWhenUsed="0" w:defQFormat="0" w:count="371">
     <w:lsdException w:name="Normal" w:uiPriority="0" w:qFormat="1"/>
     <w:lsdException w:name="heading 1" w:uiPriority="9" w:qFormat="1"/>
     <w:lsdException w:name="heading 2" w:semiHidden="1" w:uiPriority="9" w:unhideWhenUsed="1" w:qFormat="1"/>
@@ -1224,6 +1312,7 @@
     <w:lsdException w:name="HTML Sample" w:semiHidden="1" w:unhideWhenUsed="1"/>
     <w:lsdException w:name="HTML Typewriter" w:semiHidden="1" w:unhideWhenUsed="1"/>
     <w:lsdException w:name="HTML Variable" w:semiHidden="1" w:unhideWhenUsed="1"/>
+    <w:lsdException w:name="Normal Table" w:semiHidden="1" w:unhideWhenUsed="1"/>
     <w:lsdException w:name="annotation subject" w:semiHidden="1" w:unhideWhenUsed="1"/>
     <w:lsdException w:name="No List" w:semiHidden="1" w:unhideWhenUsed="1"/>
     <w:lsdException w:name="Outline List 1" w:semiHidden="1" w:unhideWhenUsed="1"/>
@@ -1266,8 +1355,11 @@
     <w:lsdException w:name="Table Contemporary" w:semiHidden="1" w:unhideWhenUsed="1"/>
     <w:lsdException w:name="Table Elegant" w:semiHidden="1" w:unhideWhenUsed="1"/>
     <w:lsdException w:name="Table Professional" w:semiHidden="1" w:unhideWhenUsed="1"/>
+    <w:lsdException w:name="Table Subtle 1" w:semiHidden="1" w:unhideWhenUsed="1"/>
     <w:lsdException w:name="Table Subtle 2" w:semiHidden="1" w:unhideWhenUsed="1"/>
     <w:lsdException w:name="Table Web 1" w:semiHidden="1" w:unhideWhenUsed="1"/>
+    <w:lsdException w:name="Table Web 2" w:semiHidden="1" w:unhideWhenUsed="1"/>
+    <w:lsdException w:name="Table Web 3" w:semiHidden="1" w:unhideWhenUsed="1"/>
     <w:lsdException w:name="Balloon Text" w:semiHidden="1" w:unhideWhenUsed="1"/>
     <w:lsdException w:name="Table Grid" w:uiPriority="39"/>
     <w:lsdException w:name="Table Theme" w:semiHidden="1" w:unhideWhenUsed="1"/>
@@ -1486,11 +1578,6 @@
     <w:lsdException w:name="List Table 5 Dark Accent 6" w:uiPriority="50"/>
     <w:lsdException w:name="List Table 6 Colorful Accent 6" w:uiPriority="51"/>
     <w:lsdException w:name="List Table 7 Colorful Accent 6" w:uiPriority="52"/>
-    <w:lsdException w:name="Mention" w:semiHidden="1" w:unhideWhenUsed="1"/>
-    <w:lsdException w:name="Smart Hyperlink" w:semiHidden="1" w:unhideWhenUsed="1"/>
-    <w:lsdException w:name="Hashtag" w:semiHidden="1" w:unhideWhenUsed="1"/>
-    <w:lsdException w:name="Unresolved Mention" w:semiHidden="1" w:unhideWhenUsed="1"/>
-    <w:lsdException w:name="Smart Link" w:semiHidden="1" w:unhideWhenUsed="1"/>
   </w:latentStyles>
   <w:style w:type="paragraph" w:default="1" w:styleId="Normal">
     <w:name w:val="Normal"/>

</xml_diff>

<commit_message>
update cac chuc nang
</commit_message>
<xml_diff>
--- a/PTUD/CDUD - 1/Tuan 1/files/tonghopcacchucnang.docx
+++ b/PTUD/CDUD - 1/Tuan 1/files/tonghopcacchucnang.docx
@@ -152,13 +152,13 @@
           <w:numId w:val="3"/>
         </w:numPr>
         <w:rPr>
-          <w:highlight w:val="yellow"/>
+          <w:highlight w:val="green"/>
           <w:lang w:val="vi-VN"/>
         </w:rPr>
       </w:pPr>
       <w:r>
         <w:rPr>
-          <w:highlight w:val="yellow"/>
+          <w:highlight w:val="green"/>
           <w:lang w:val="vi-VN"/>
         </w:rPr>
         <w:t>Quản lí khách hàng</w:t>
@@ -172,19 +172,19 @@
           <w:numId w:val="3"/>
         </w:numPr>
         <w:rPr>
-          <w:highlight w:val="yellow"/>
-        </w:rPr>
-      </w:pPr>
-      <w:r>
-        <w:rPr>
-          <w:highlight w:val="yellow"/>
+          <w:highlight w:val="green"/>
+        </w:rPr>
+      </w:pPr>
+      <w:r>
+        <w:rPr>
+          <w:highlight w:val="green"/>
           <w:lang w:val="vi-VN"/>
         </w:rPr>
         <w:t>Quản lí</w:t>
       </w:r>
       <w:r>
         <w:rPr>
-          <w:highlight w:val="yellow"/>
+          <w:highlight w:val="green"/>
         </w:rPr>
         <w:t xml:space="preserve"> loại nhân viên</w:t>
       </w:r>
@@ -240,6 +240,168 @@
           <w:numId w:val="3"/>
         </w:numPr>
         <w:rPr>
+          <w:highlight w:val="red"/>
+        </w:rPr>
+      </w:pPr>
+      <w:r>
+        <w:rPr>
+          <w:highlight w:val="red"/>
+        </w:rPr>
+        <w:t>Quản lí phiếu nhập</w:t>
+      </w:r>
+    </w:p>
+    <w:p>
+      <w:pPr>
+        <w:pStyle w:val="ListParagraph"/>
+        <w:numPr>
+          <w:ilvl w:val="0"/>
+          <w:numId w:val="3"/>
+        </w:numPr>
+        <w:rPr>
+          <w:highlight w:val="red"/>
+        </w:rPr>
+      </w:pPr>
+      <w:r>
+        <w:rPr>
+          <w:highlight w:val="red"/>
+        </w:rPr>
+        <w:t>Quản lí chi tiết phiếu nhập</w:t>
+      </w:r>
+    </w:p>
+    <w:p>
+      <w:pPr>
+        <w:pStyle w:val="ListParagraph"/>
+        <w:numPr>
+          <w:ilvl w:val="0"/>
+          <w:numId w:val="3"/>
+        </w:numPr>
+        <w:rPr>
+          <w:highlight w:val="green"/>
+        </w:rPr>
+      </w:pPr>
+      <w:r>
+        <w:rPr>
+          <w:highlight w:val="green"/>
+        </w:rPr>
+        <w:t>Quản lí khuyến mãi</w:t>
+      </w:r>
+    </w:p>
+    <w:p>
+      <w:pPr>
+        <w:pStyle w:val="ListParagraph"/>
+        <w:numPr>
+          <w:ilvl w:val="0"/>
+          <w:numId w:val="3"/>
+        </w:numPr>
+        <w:rPr>
+          <w:highlight w:val="red"/>
+        </w:rPr>
+      </w:pPr>
+      <w:r>
+        <w:rPr>
+          <w:highlight w:val="red"/>
+        </w:rPr>
+        <w:t>Quản lí hóa đơn</w:t>
+      </w:r>
+    </w:p>
+    <w:p>
+      <w:pPr>
+        <w:pStyle w:val="ListParagraph"/>
+        <w:numPr>
+          <w:ilvl w:val="0"/>
+          <w:numId w:val="3"/>
+        </w:numPr>
+        <w:rPr>
+          <w:highlight w:val="red"/>
+        </w:rPr>
+      </w:pPr>
+      <w:r>
+        <w:rPr>
+          <w:highlight w:val="red"/>
+        </w:rPr>
+        <w:t>Quản lí chi tiết hóa đơn</w:t>
+      </w:r>
+    </w:p>
+    <w:p>
+      <w:pPr>
+        <w:pStyle w:val="ListParagraph"/>
+        <w:numPr>
+          <w:ilvl w:val="0"/>
+          <w:numId w:val="3"/>
+        </w:numPr>
+        <w:rPr>
+          <w:highlight w:val="green"/>
+        </w:rPr>
+      </w:pPr>
+      <w:r>
+        <w:rPr>
+          <w:highlight w:val="green"/>
+        </w:rPr>
+        <w:t>Quản lí ca làm</w:t>
+      </w:r>
+    </w:p>
+    <w:p>
+      <w:pPr>
+        <w:pStyle w:val="ListParagraph"/>
+        <w:numPr>
+          <w:ilvl w:val="0"/>
+          <w:numId w:val="3"/>
+        </w:numPr>
+        <w:rPr>
+          <w:highlight w:val="darkGray"/>
+        </w:rPr>
+      </w:pPr>
+      <w:r>
+        <w:rPr>
+          <w:highlight w:val="darkGray"/>
+        </w:rPr>
+        <w:t>Quản lí lịch làm</w:t>
+      </w:r>
+    </w:p>
+    <w:p>
+      <w:pPr>
+        <w:pStyle w:val="ListParagraph"/>
+        <w:numPr>
+          <w:ilvl w:val="0"/>
+          <w:numId w:val="3"/>
+        </w:numPr>
+        <w:rPr>
+          <w:highlight w:val="red"/>
+        </w:rPr>
+      </w:pPr>
+      <w:r>
+        <w:rPr>
+          <w:highlight w:val="red"/>
+        </w:rPr>
+        <w:t>Quản lí bảng lương</w:t>
+      </w:r>
+    </w:p>
+    <w:p>
+      <w:pPr>
+        <w:pStyle w:val="ListParagraph"/>
+        <w:numPr>
+          <w:ilvl w:val="0"/>
+          <w:numId w:val="3"/>
+        </w:numPr>
+        <w:rPr>
+          <w:highlight w:val="red"/>
+        </w:rPr>
+      </w:pPr>
+      <w:r>
+        <w:rPr>
+          <w:highlight w:val="red"/>
+        </w:rPr>
+        <w:t>Quản lí chi tiết bảng lương</w:t>
+      </w:r>
+    </w:p>
+    <w:p>
+      <w:pPr>
+        <w:pStyle w:val="ListParagraph"/>
+        <w:numPr>
+          <w:ilvl w:val="0"/>
+          <w:numId w:val="3"/>
+        </w:numPr>
+        <w:rPr>
           <w:highlight w:val="yellow"/>
         </w:rPr>
       </w:pPr>
@@ -247,213 +409,7 @@
         <w:rPr>
           <w:highlight w:val="yellow"/>
         </w:rPr>
-        <w:t>Quản lí phiếu nhập</w:t>
-      </w:r>
-    </w:p>
-    <w:p>
-      <w:pPr>
-        <w:pStyle w:val="ListParagraph"/>
-        <w:numPr>
-          <w:ilvl w:val="0"/>
-          <w:numId w:val="3"/>
-        </w:numPr>
-        <w:rPr>
-          <w:highlight w:val="yellow"/>
-        </w:rPr>
-      </w:pPr>
-      <w:r>
-        <w:rPr>
-          <w:highlight w:val="yellow"/>
-        </w:rPr>
-        <w:t>Quản lí chi tiết phiếu nhập</w:t>
-      </w:r>
-    </w:p>
-    <w:p>
-      <w:pPr>
-        <w:pStyle w:val="ListParagraph"/>
-        <w:numPr>
-          <w:ilvl w:val="0"/>
-          <w:numId w:val="3"/>
-        </w:numPr>
-        <w:rPr>
-          <w:highlight w:val="yellow"/>
-        </w:rPr>
-      </w:pPr>
-      <w:r>
-        <w:rPr>
-          <w:highlight w:val="yellow"/>
-        </w:rPr>
-        <w:t>Quản lí khuyến mãi</w:t>
-      </w:r>
-    </w:p>
-    <w:p>
-      <w:pPr>
-        <w:pStyle w:val="ListParagraph"/>
-        <w:numPr>
-          <w:ilvl w:val="0"/>
-          <w:numId w:val="3"/>
-        </w:numPr>
-        <w:rPr>
-          <w:highlight w:val="yellow"/>
-        </w:rPr>
-      </w:pPr>
-      <w:r>
-        <w:rPr>
-          <w:highlight w:val="yellow"/>
-        </w:rPr>
-        <w:t>Quản lí hóa đơn</w:t>
-      </w:r>
-    </w:p>
-    <w:p>
-      <w:pPr>
-        <w:pStyle w:val="ListParagraph"/>
-        <w:numPr>
-          <w:ilvl w:val="0"/>
-          <w:numId w:val="3"/>
-        </w:numPr>
-        <w:rPr>
-          <w:highlight w:val="yellow"/>
-        </w:rPr>
-      </w:pPr>
-      <w:r>
-        <w:rPr>
-          <w:highlight w:val="yellow"/>
-        </w:rPr>
-        <w:t>Quản lí chi tiết hóa đơn</w:t>
-      </w:r>
-    </w:p>
-    <w:p>
-      <w:pPr>
-        <w:pStyle w:val="ListParagraph"/>
-        <w:numPr>
-          <w:ilvl w:val="0"/>
-          <w:numId w:val="3"/>
-        </w:numPr>
-        <w:rPr>
-          <w:highlight w:val="darkGray"/>
-        </w:rPr>
-      </w:pPr>
-      <w:r>
-        <w:rPr>
-          <w:highlight w:val="darkGray"/>
-        </w:rPr>
-        <w:t>Quản lí ca làm</w:t>
-      </w:r>
-    </w:p>
-    <w:p>
-      <w:pPr>
-        <w:pStyle w:val="ListParagraph"/>
-        <w:numPr>
-          <w:ilvl w:val="0"/>
-          <w:numId w:val="3"/>
-        </w:numPr>
-        <w:rPr>
-          <w:highlight w:val="yellow"/>
-        </w:rPr>
-      </w:pPr>
-      <w:r>
-        <w:rPr>
-          <w:highlight w:val="yellow"/>
-        </w:rPr>
-        <w:t>Quản lí lịch làm</w:t>
-      </w:r>
-    </w:p>
-    <w:p>
-      <w:pPr>
-        <w:pStyle w:val="ListParagraph"/>
-        <w:numPr>
-          <w:ilvl w:val="0"/>
-          <w:numId w:val="3"/>
-        </w:numPr>
-        <w:rPr>
-          <w:highlight w:val="yellow"/>
-        </w:rPr>
-      </w:pPr>
-      <w:r>
-        <w:rPr>
-          <w:highlight w:val="yellow"/>
-        </w:rPr>
-        <w:t>Quản lí bảng lương</w:t>
-      </w:r>
-    </w:p>
-    <w:p>
-      <w:pPr>
-        <w:pStyle w:val="ListParagraph"/>
-        <w:numPr>
-          <w:ilvl w:val="0"/>
-          <w:numId w:val="3"/>
-        </w:numPr>
-        <w:rPr>
-          <w:highlight w:val="yellow"/>
-        </w:rPr>
-      </w:pPr>
-      <w:r>
-        <w:rPr>
-          <w:highlight w:val="yellow"/>
-        </w:rPr>
-        <w:t>Quản lí chi tiết bảng lương</w:t>
-      </w:r>
-    </w:p>
-    <w:p>
-      <w:pPr>
-        <w:pStyle w:val="ListParagraph"/>
-        <w:numPr>
-          <w:ilvl w:val="0"/>
-          <w:numId w:val="3"/>
-        </w:numPr>
-        <w:rPr>
-          <w:highlight w:val="yellow"/>
-        </w:rPr>
-      </w:pPr>
-      <w:r>
-        <w:rPr>
-          <w:highlight w:val="yellow"/>
-        </w:rPr>
         <w:t>Quản lí log</w:t>
-      </w:r>
-    </w:p>
-    <w:p>
-      <w:pPr>
-        <w:pStyle w:val="ListParagraph"/>
-        <w:numPr>
-          <w:ilvl w:val="0"/>
-          <w:numId w:val="3"/>
-        </w:numPr>
-        <w:rPr>
-          <w:highlight w:val="yellow"/>
-        </w:rPr>
-      </w:pPr>
-      <w:r>
-        <w:rPr>
-          <w:highlight w:val="yellow"/>
-          <w:lang w:val="vi-VN"/>
-        </w:rPr>
-        <w:t>Tìm kiếm</w:t>
-      </w:r>
-      <w:r>
-        <w:rPr>
-          <w:highlight w:val="yellow"/>
-        </w:rPr>
-        <w:t>/Tra cứu</w:t>
-      </w:r>
-    </w:p>
-    <w:p>
-      <w:pPr>
-        <w:pStyle w:val="ListParagraph"/>
-        <w:numPr>
-          <w:ilvl w:val="0"/>
-          <w:numId w:val="3"/>
-        </w:numPr>
-        <w:rPr>
-          <w:highlight w:val="yellow"/>
-        </w:rPr>
-      </w:pPr>
-      <w:r>
-        <w:rPr>
-          <w:highlight w:val="yellow"/>
-          <w:lang w:val="vi-VN"/>
-        </w:rPr>
-        <w:t>Sắp xếp theo giá</w:t>
       </w:r>
     </w:p>
     <w:p>
@@ -840,7 +796,7 @@
           </mc:Choice>
           <mc:Fallback>
             <w:pict>
-              <v:rect w14:anchorId="371FA5FE" id="Rectangle 1" o:spid="_x0000_s1026" style="position:absolute;margin-left:3pt;margin-top:22.8pt;width:18pt;height:19pt;z-index:251660288;visibility:visible;mso-wrap-style:square;mso-wrap-distance-left:9pt;mso-wrap-distance-top:0;mso-wrap-distance-right:9pt;mso-wrap-distance-bottom:0;mso-position-horizontal:absolute;mso-position-horizontal-relative:text;mso-position-vertical:absolute;mso-position-vertical-relative:text;v-text-anchor:middle" o:gfxdata="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" fillcolor="#aeaaaa [2414]" strokecolor="white [3212]" strokeweight="1pt">
+              <v:rect w14:anchorId="136AA404" id="Rectangle 1" o:spid="_x0000_s1026" style="position:absolute;margin-left:3pt;margin-top:22.8pt;width:18pt;height:19pt;z-index:251660288;visibility:visible;mso-wrap-style:square;mso-wrap-distance-left:9pt;mso-wrap-distance-top:0;mso-wrap-distance-right:9pt;mso-wrap-distance-bottom:0;mso-position-horizontal:absolute;mso-position-horizontal-relative:text;mso-position-vertical:absolute;mso-position-vertical-relative:text;v-text-anchor:middle" o:gfxdata="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" fillcolor="#aeaaaa [2414]" strokecolor="white [3212]" strokeweight="1pt">
                 <w10:wrap type="square"/>
               </v:rect>
             </w:pict>
@@ -944,7 +900,7 @@
           </mc:Choice>
           <mc:Fallback>
             <w:pict>
-              <v:rect w14:anchorId="1855A897" id="Rectangle 2" o:spid="_x0000_s1026" style="position:absolute;margin-left:3.5pt;margin-top:.5pt;width:18pt;height:19pt;z-index:251662336;visibility:visible;mso-wrap-style:square;mso-wrap-distance-left:9pt;mso-wrap-distance-top:0;mso-wrap-distance-right:9pt;mso-wrap-distance-bottom:0;mso-position-horizontal:absolute;mso-position-horizontal-relative:text;mso-position-vertical:absolute;mso-position-vertical-relative:text;v-text-anchor:middle" o:gfxdata="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" fillcolor="#00b050" strokecolor="white [3212]" strokeweight="1pt">
+              <v:rect w14:anchorId="34E12BB9" id="Rectangle 2" o:spid="_x0000_s1026" style="position:absolute;margin-left:3.5pt;margin-top:.5pt;width:18pt;height:19pt;z-index:251662336;visibility:visible;mso-wrap-style:square;mso-wrap-distance-left:9pt;mso-wrap-distance-top:0;mso-wrap-distance-right:9pt;mso-wrap-distance-bottom:0;mso-position-horizontal:absolute;mso-position-horizontal-relative:text;mso-position-vertical:absolute;mso-position-vertical-relative:text;v-text-anchor:middle" o:gfxdata="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" fillcolor="#00b050" strokecolor="white [3212]" strokeweight="1pt">
                 <w10:wrap type="square"/>
               </v:rect>
             </w:pict>
@@ -958,6 +914,15 @@
         </w:rPr>
         <w:t>Đã bổ sung</w:t>
       </w:r>
+      <w:r>
+        <w:rPr>
+          <w:b/>
+          <w:bCs/>
+        </w:rPr>
+        <w:t xml:space="preserve"> giao diện</w:t>
+      </w:r>
+      <w:bookmarkStart w:id="0" w:name="_GoBack"/>
+      <w:bookmarkEnd w:id="0"/>
     </w:p>
     <w:p>
       <w:pPr>
@@ -973,7 +938,7 @@
         <mc:AlternateContent>
           <mc:Choice Requires="wps">
             <w:drawing>
-              <wp:anchor distT="0" distB="0" distL="114300" distR="114300" simplePos="0" relativeHeight="251664384" behindDoc="0" locked="0" layoutInCell="1" allowOverlap="1" wp14:anchorId="2FCDBA70" wp14:editId="29AC619F">
+              <wp:anchor distT="0" distB="0" distL="114300" distR="114300" simplePos="0" relativeHeight="251664384" behindDoc="0" locked="0" layoutInCell="1" allowOverlap="1" wp14:anchorId="2FCDBA70" wp14:editId="36138686">
                 <wp:simplePos x="0" y="0"/>
                 <wp:positionH relativeFrom="column">
                   <wp:posOffset>44450</wp:posOffset>
@@ -999,7 +964,7 @@
                           <a:avLst/>
                         </a:prstGeom>
                         <a:solidFill>
-                          <a:srgbClr val="FFFF00"/>
+                          <a:srgbClr val="FF0000"/>
                         </a:solidFill>
                         <a:ln>
                           <a:solidFill>
@@ -1037,7 +1002,7 @@
           </mc:Choice>
           <mc:Fallback>
             <w:pict>
-              <v:rect w14:anchorId="558DA4D2" id="Rectangle 3" o:spid="_x0000_s1026" style="position:absolute;margin-left:3.5pt;margin-top:.45pt;width:18pt;height:19pt;z-index:251664384;visibility:visible;mso-wrap-style:square;mso-wrap-distance-left:9pt;mso-wrap-distance-top:0;mso-wrap-distance-right:9pt;mso-wrap-distance-bottom:0;mso-position-horizontal:absolute;mso-position-horizontal-relative:text;mso-position-vertical:absolute;mso-position-vertical-relative:text;v-text-anchor:middle" o:gfxdata="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" fillcolor="yellow" strokecolor="white [3212]" strokeweight="1pt">
+              <v:rect w14:anchorId="6E6E68E0" id="Rectangle 3" o:spid="_x0000_s1026" style="position:absolute;margin-left:3.5pt;margin-top:.45pt;width:18pt;height:19pt;z-index:251664384;visibility:visible;mso-wrap-style:square;mso-wrap-distance-left:9pt;mso-wrap-distance-top:0;mso-wrap-distance-right:9pt;mso-wrap-distance-bottom:0;mso-position-horizontal:absolute;mso-position-horizontal-relative:text;mso-position-vertical:absolute;mso-position-vertical-relative:text;v-text-anchor:middle" o:gfxdata="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" fillcolor="red" strokecolor="white [3212]" strokeweight="1pt">
                 <w10:wrap type="square"/>
               </v:rect>
             </w:pict>
@@ -1059,8 +1024,6 @@
           <w:bCs/>
         </w:rPr>
       </w:pPr>
-      <w:bookmarkStart w:id="0" w:name="_GoBack"/>
-      <w:bookmarkEnd w:id="0"/>
     </w:p>
     <w:sectPr>
       <w:pgSz w:w="12240" w:h="15840"/>

</xml_diff>

<commit_message>
update cac chuc nang da lam
</commit_message>
<xml_diff>
--- a/PTUD/CDUD - 1/Tuan 1/files/tonghopcacchucnang.docx
+++ b/PTUD/CDUD - 1/Tuan 1/files/tonghopcacchucnang.docx
@@ -89,6 +89,8 @@
         </w:rPr>
         <w:t>Quản lí tài khoản</w:t>
       </w:r>
+      <w:bookmarkStart w:id="0" w:name="_GoBack"/>
+      <w:bookmarkEnd w:id="0"/>
     </w:p>
     <w:p>
       <w:pPr>
@@ -116,12 +118,12 @@
           <w:numId w:val="3"/>
         </w:numPr>
         <w:rPr>
-          <w:highlight w:val="green"/>
-        </w:rPr>
-      </w:pPr>
-      <w:r>
-        <w:rPr>
-          <w:highlight w:val="green"/>
+          <w:highlight w:val="darkGray"/>
+        </w:rPr>
+      </w:pPr>
+      <w:r>
+        <w:rPr>
+          <w:highlight w:val="darkGray"/>
         </w:rPr>
         <w:t>Quản lí loại hàng</w:t>
       </w:r>
@@ -152,13 +154,13 @@
           <w:numId w:val="3"/>
         </w:numPr>
         <w:rPr>
-          <w:highlight w:val="green"/>
+          <w:highlight w:val="darkGray"/>
           <w:lang w:val="vi-VN"/>
         </w:rPr>
       </w:pPr>
       <w:r>
         <w:rPr>
-          <w:highlight w:val="green"/>
+          <w:highlight w:val="darkGray"/>
           <w:lang w:val="vi-VN"/>
         </w:rPr>
         <w:t>Quản lí khách hàng</w:t>
@@ -172,19 +174,19 @@
           <w:numId w:val="3"/>
         </w:numPr>
         <w:rPr>
-          <w:highlight w:val="green"/>
-        </w:rPr>
-      </w:pPr>
-      <w:r>
-        <w:rPr>
-          <w:highlight w:val="green"/>
+          <w:highlight w:val="darkGray"/>
+        </w:rPr>
+      </w:pPr>
+      <w:r>
+        <w:rPr>
+          <w:highlight w:val="darkGray"/>
           <w:lang w:val="vi-VN"/>
         </w:rPr>
         <w:t>Quản lí</w:t>
       </w:r>
       <w:r>
         <w:rPr>
-          <w:highlight w:val="green"/>
+          <w:highlight w:val="darkGray"/>
         </w:rPr>
         <w:t xml:space="preserve"> loại nhân viên</w:t>
       </w:r>
@@ -276,12 +278,12 @@
           <w:numId w:val="3"/>
         </w:numPr>
         <w:rPr>
-          <w:highlight w:val="green"/>
-        </w:rPr>
-      </w:pPr>
-      <w:r>
-        <w:rPr>
-          <w:highlight w:val="green"/>
+          <w:highlight w:val="darkGray"/>
+        </w:rPr>
+      </w:pPr>
+      <w:r>
+        <w:rPr>
+          <w:highlight w:val="darkGray"/>
         </w:rPr>
         <w:t>Quản lí khuyến mãi</w:t>
       </w:r>
@@ -330,12 +332,12 @@
           <w:numId w:val="3"/>
         </w:numPr>
         <w:rPr>
-          <w:highlight w:val="green"/>
-        </w:rPr>
-      </w:pPr>
-      <w:r>
-        <w:rPr>
-          <w:highlight w:val="green"/>
+          <w:highlight w:val="darkGray"/>
+        </w:rPr>
+      </w:pPr>
+      <w:r>
+        <w:rPr>
+          <w:highlight w:val="darkGray"/>
         </w:rPr>
         <w:t>Quản lí ca làm</w:t>
       </w:r>
@@ -921,8 +923,6 @@
         </w:rPr>
         <w:t xml:space="preserve"> giao diện</w:t>
       </w:r>
-      <w:bookmarkStart w:id="0" w:name="_GoBack"/>
-      <w:bookmarkEnd w:id="0"/>
     </w:p>
     <w:p>
       <w:pPr>

</xml_diff>